<commit_message>
hand in for 12.31
</commit_message>
<xml_diff>
--- a/yolov5-flask/doc/outlineAndPlanTemplateWord.docx
+++ b/yolov5-flask/doc/outlineAndPlanTemplateWord.docx
@@ -1044,7 +1044,27 @@
     </w:p>
     <w:p>
       <w:pPr>
+        <w:rPr>
+          <w:rFonts w:hint="default" w:eastAsia="宋体"/>
+          <w:sz w:val="22"/>
+          <w:szCs w:val="22"/>
+          <w:lang w:val="en-US" w:eastAsia="zh-CN"/>
+        </w:rPr>
+      </w:pPr>
+      <w:r>
+        <w:rPr>
+          <w:rFonts w:hint="eastAsia" w:eastAsia="宋体"/>
+          <w:sz w:val="22"/>
+          <w:szCs w:val="22"/>
+          <w:lang w:val="en-US" w:eastAsia="zh-CN"/>
+        </w:rPr>
+        <w:t>The primary aims of this project is to take research into the object detection algorithms including their implementations, which dataset to choose, hyper parameters to set in training process, which acquire the model to perform high standard in both precision and speed. Moreover, the representation of the application should be build in consideration of user-friendly interface which allow people to experience object detection technology conveniently. At last, a final report should be constructed in a clear logic and objectivity in describing and evaluating the whole process.</w:t>
+      </w:r>
+    </w:p>
+    <w:p>
+      <w:pPr>
         <w:pStyle w:val="3"/>
+        <w:ind w:left="0" w:leftChars="0" w:firstLine="0" w:firstLineChars="0"/>
       </w:pPr>
       <w:r>
         <w:t>2.2 Objectives</w:t>
@@ -1115,6 +1135,33 @@
     </w:p>
     <w:p>
       <w:pPr>
+        <w:numPr>
+          <w:ilvl w:val="0"/>
+          <w:numId w:val="1"/>
+        </w:numPr>
+        <w:rPr>
+          <w:rFonts w:hint="eastAsia" w:eastAsia="宋体"/>
+          <w:sz w:val="22"/>
+          <w:szCs w:val="22"/>
+          <w:lang w:val="en-US" w:eastAsia="zh-CN"/>
+        </w:rPr>
+      </w:pPr>
+      <w:r>
+        <w:rPr>
+          <w:rFonts w:hint="eastAsia" w:eastAsia="宋体"/>
+          <w:sz w:val="22"/>
+          <w:szCs w:val="22"/>
+          <w:lang w:val="en-US" w:eastAsia="zh-CN"/>
+        </w:rPr>
+        <w:t>The final application should allow the user to upload images (or possibly videos) for object detection purpose in the interaction of a website form.</w:t>
+      </w:r>
+    </w:p>
+    <w:p>
+      <w:pPr>
+        <w:numPr>
+          <w:ilvl w:val="0"/>
+          <w:numId w:val="1"/>
+        </w:numPr>
         <w:rPr>
           <w:rFonts w:hint="default" w:eastAsia="宋体"/>
           <w:sz w:val="22"/>
@@ -1129,15 +1176,22 @@
           <w:szCs w:val="22"/>
           <w:lang w:val="en-US" w:eastAsia="zh-CN"/>
         </w:rPr>
-        <w:t>功能、速度、准确度、网页友好程度、thesis(</w:t>
-      </w:r>
-      <w:r>
-        <w:rPr>
-          <w:sz w:val="22"/>
-          <w:szCs w:val="22"/>
-        </w:rPr>
-        <w:t xml:space="preserve">final report </w:t>
-      </w:r>
+        <w:t>The trained model should perform relatively high standard in precision according to relative algorithm benchmark.</w:t>
+      </w:r>
+    </w:p>
+    <w:p>
+      <w:pPr>
+        <w:numPr>
+          <w:ilvl w:val="0"/>
+          <w:numId w:val="1"/>
+        </w:numPr>
+        <w:rPr>
+          <w:rFonts w:hint="default" w:eastAsia="宋体"/>
+          <w:sz w:val="22"/>
+          <w:szCs w:val="22"/>
+          <w:lang w:val="en-US" w:eastAsia="zh-CN"/>
+        </w:rPr>
+      </w:pPr>
       <w:r>
         <w:rPr>
           <w:rFonts w:hint="eastAsia" w:eastAsia="宋体"/>
@@ -1145,7 +1199,53 @@
           <w:szCs w:val="22"/>
           <w:lang w:val="en-US" w:eastAsia="zh-CN"/>
         </w:rPr>
-        <w:t>)？</w:t>
+        <w:t>The trained model should achieve relatively high standard in fast responding time according to relative algorithm benchmark.</w:t>
+      </w:r>
+    </w:p>
+    <w:p>
+      <w:pPr>
+        <w:numPr>
+          <w:ilvl w:val="0"/>
+          <w:numId w:val="1"/>
+        </w:numPr>
+        <w:rPr>
+          <w:rFonts w:hint="default" w:eastAsia="宋体"/>
+          <w:sz w:val="22"/>
+          <w:szCs w:val="22"/>
+          <w:lang w:val="en-US" w:eastAsia="zh-CN"/>
+        </w:rPr>
+      </w:pPr>
+      <w:r>
+        <w:rPr>
+          <w:rFonts w:hint="eastAsia" w:eastAsia="宋体"/>
+          <w:sz w:val="22"/>
+          <w:szCs w:val="22"/>
+          <w:lang w:val="en-US" w:eastAsia="zh-CN"/>
+        </w:rPr>
+        <w:t>The application should be build in a user-friendly standard for interfaces and interactions in order to provide convenience.</w:t>
+      </w:r>
+    </w:p>
+    <w:p>
+      <w:pPr>
+        <w:numPr>
+          <w:ilvl w:val="0"/>
+          <w:numId w:val="1"/>
+        </w:numPr>
+        <w:rPr>
+          <w:rFonts w:hint="default" w:eastAsia="宋体"/>
+          <w:sz w:val="22"/>
+          <w:szCs w:val="22"/>
+          <w:lang w:val="en-US" w:eastAsia="zh-CN"/>
+        </w:rPr>
+      </w:pPr>
+      <w:r>
+        <w:rPr>
+          <w:rFonts w:hint="eastAsia" w:eastAsia="宋体"/>
+          <w:sz w:val="22"/>
+          <w:szCs w:val="22"/>
+          <w:lang w:val="en-US" w:eastAsia="zh-CN"/>
+        </w:rPr>
+        <w:t>The final report should be conducted in an academic way with clear logic, which should show the details for the building and evaluating process.</w:t>
       </w:r>
     </w:p>
     <w:p>
@@ -1173,6 +1273,10 @@
     </w:p>
     <w:p>
       <w:pPr>
+        <w:numPr>
+          <w:ilvl w:val="0"/>
+          <w:numId w:val="2"/>
+        </w:numPr>
         <w:rPr>
           <w:rFonts w:hint="eastAsia" w:eastAsia="宋体"/>
           <w:sz w:val="22"/>
@@ -1187,17 +1291,44 @@
           <w:szCs w:val="22"/>
           <w:lang w:val="en-US" w:eastAsia="zh-CN"/>
         </w:rPr>
-        <w:t>Final report</w:t>
-      </w:r>
-    </w:p>
-    <w:p>
-      <w:pPr>
+        <w:t>A model should be provided for the outcome of multi-classes object detection tasks training, along with its precision, processing speed and other important indicators.</w:t>
+      </w:r>
+    </w:p>
+    <w:p>
+      <w:pPr>
+        <w:numPr>
+          <w:ilvl w:val="0"/>
+          <w:numId w:val="2"/>
+        </w:numPr>
+        <w:rPr>
+          <w:rFonts w:hint="default" w:eastAsia="宋体"/>
+          <w:sz w:val="22"/>
+          <w:szCs w:val="22"/>
+          <w:lang w:val="en-US" w:eastAsia="zh-CN"/>
+        </w:rPr>
+      </w:pPr>
+      <w:r>
         <w:rPr>
           <w:rFonts w:hint="eastAsia" w:eastAsia="宋体"/>
           <w:sz w:val="22"/>
           <w:szCs w:val="22"/>
           <w:lang w:val="en-US" w:eastAsia="zh-CN"/>
         </w:rPr>
+        <w:t>The code inlcuding the integration of both object detection module and representation by website (front end and back end). Multiple history version should be included according to code version control tool (for instance, Github).</w:t>
+      </w:r>
+    </w:p>
+    <w:p>
+      <w:pPr>
+        <w:numPr>
+          <w:ilvl w:val="0"/>
+          <w:numId w:val="2"/>
+        </w:numPr>
+        <w:rPr>
+          <w:rFonts w:hint="default" w:eastAsia="宋体"/>
+          <w:sz w:val="22"/>
+          <w:szCs w:val="22"/>
+          <w:lang w:val="en-US" w:eastAsia="zh-CN"/>
+        </w:rPr>
       </w:pPr>
       <w:r>
         <w:rPr>
@@ -1206,120 +1337,8 @@
           <w:szCs w:val="22"/>
           <w:lang w:val="en-US" w:eastAsia="zh-CN"/>
         </w:rPr>
-        <w:t>Code(website with github version)</w:t>
-      </w:r>
-      <w:bookmarkStart w:id="3" w:name="_GoBack"/>
-      <w:bookmarkEnd w:id="3"/>
-    </w:p>
-    <w:p>
-      <w:pPr>
-        <w:rPr>
-          <w:rFonts w:hint="default" w:eastAsia="宋体"/>
-          <w:sz w:val="22"/>
-          <w:szCs w:val="22"/>
-          <w:lang w:val="en-US" w:eastAsia="zh-CN"/>
-        </w:rPr>
-      </w:pPr>
-      <w:r>
-        <w:rPr>
-          <w:rFonts w:hint="eastAsia" w:eastAsia="宋体"/>
-          <w:sz w:val="22"/>
-          <w:szCs w:val="22"/>
-          <w:lang w:val="en-US" w:eastAsia="zh-CN"/>
-        </w:rPr>
-        <w:t>Training model</w:t>
-      </w:r>
-    </w:p>
-    <w:p>
-      <w:pPr>
-        <w:rPr>
-          <w:sz w:val="22"/>
-          <w:szCs w:val="22"/>
-        </w:rPr>
-      </w:pPr>
-    </w:p>
-    <w:p>
-      <w:pPr>
-        <w:rPr>
-          <w:rFonts w:hint="eastAsia"/>
-          <w:sz w:val="22"/>
-          <w:szCs w:val="22"/>
-          <w:lang w:val="en-US" w:eastAsia="zh-CN"/>
-        </w:rPr>
-      </w:pPr>
-      <w:r>
-        <w:rPr>
-          <w:rFonts w:hint="eastAsia"/>
-          <w:sz w:val="22"/>
-          <w:szCs w:val="22"/>
-          <w:lang w:val="en-US" w:eastAsia="zh-CN"/>
-        </w:rPr>
-        <w:t xml:space="preserve">The proposal deliverable of the project should be a software form, which consisted of two main parts, a deep learning module, and a web module. </w:t>
-      </w:r>
-    </w:p>
-    <w:p>
-      <w:pPr>
-        <w:rPr>
-          <w:rFonts w:hint="eastAsia"/>
-          <w:sz w:val="22"/>
-          <w:szCs w:val="22"/>
-          <w:lang w:val="en-US" w:eastAsia="zh-CN"/>
-        </w:rPr>
-      </w:pPr>
-      <w:r>
-        <w:rPr>
-          <w:rFonts w:hint="eastAsia"/>
-          <w:sz w:val="22"/>
-          <w:szCs w:val="22"/>
-          <w:lang w:val="en-US" w:eastAsia="zh-CN"/>
-        </w:rPr>
-        <w:t>The deep learning module should include Pytorch based Yolo-v5 algorithm implementation, weights that trained from datasets VOC2007, code that used to transform dataset format, encapsulated API that process image and videos for object detection tasks.</w:t>
-      </w:r>
-    </w:p>
-    <w:p>
-      <w:pPr>
-        <w:rPr>
-          <w:rFonts w:hint="eastAsia"/>
-          <w:sz w:val="22"/>
-          <w:szCs w:val="22"/>
-          <w:lang w:val="en-US" w:eastAsia="zh-CN"/>
-        </w:rPr>
-      </w:pPr>
-      <w:r>
-        <w:rPr>
-          <w:rFonts w:hint="eastAsia"/>
-          <w:sz w:val="22"/>
-          <w:szCs w:val="22"/>
-          <w:lang w:val="en-US" w:eastAsia="zh-CN"/>
-        </w:rPr>
-        <w:t>The web module will contain both front-end and back-end parts. The front-end page will be implemented based on the Vue framework, providing interaction for users to upload images or videos and download object detection results. While the back-end will provide processing routers to call deep learning API, and also record corresponding logs during each process (time, process speed, size).</w:t>
-      </w:r>
-    </w:p>
-    <w:p>
-      <w:pPr>
-        <w:rPr>
-          <w:rFonts w:hint="eastAsia"/>
-          <w:sz w:val="22"/>
-          <w:szCs w:val="22"/>
-        </w:rPr>
-      </w:pPr>
-      <w:r>
-        <w:rPr>
-          <w:rFonts w:hint="eastAsia"/>
-          <w:sz w:val="22"/>
-          <w:szCs w:val="22"/>
-          <w:lang w:val="en-US" w:eastAsia="zh-CN"/>
-        </w:rPr>
-        <w:t>Additionally, a thesis will be constructed as a deliverable of this project, which including the background research, literature in the area and related work, objectives, experiment methods, evaluation, conclusion, reference, in order to demonstrate the whole process and experient details during the project.</w:t>
-      </w:r>
-    </w:p>
-    <w:p>
-      <w:pPr>
-        <w:rPr>
-          <w:sz w:val="22"/>
-          <w:szCs w:val="22"/>
-        </w:rPr>
-      </w:pPr>
+        <w:t>The final report writing in an academic way, by demonstrating details for the implementation and evaluating process in a logical and structural format.</w:t>
+      </w:r>
     </w:p>
     <w:p>
       <w:pPr>
@@ -3269,6 +3288,27 @@
         <w:spacing w:before="168" w:beforeAutospacing="0" w:after="168" w:afterAutospacing="0"/>
         <w:ind w:right="0" w:rightChars="0"/>
         <w:rPr>
+          <w:rFonts w:hint="eastAsia"/>
+          <w:sz w:val="22"/>
+          <w:szCs w:val="22"/>
+          <w:lang w:eastAsia="zh-CN"/>
+        </w:rPr>
+      </w:pPr>
+      <w:r>
+        <w:rPr>
+          <w:rFonts w:hint="default" w:ascii="Times New Roman" w:hAnsi="Times New Roman" w:eastAsia="Helvetica" w:cs="Times New Roman"/>
+          <w:i w:val="0"/>
+          <w:iCs w:val="0"/>
+          <w:caps w:val="0"/>
+          <w:color w:val="000000"/>
+          <w:spacing w:val="0"/>
+          <w:sz w:val="21"/>
+          <w:szCs w:val="21"/>
+        </w:rPr>
+        <w:t xml:space="preserve"> (3) Consider the advantages and disadvantages of the project, and prepare incoming questions in the defense.</w:t>
+      </w:r>
+      <w:r>
+        <w:rPr>
           <w:rFonts w:hint="default" w:ascii="Times New Roman" w:hAnsi="Times New Roman" w:eastAsia="宋体" w:cs="Times New Roman"/>
           <w:b w:val="0"/>
           <w:bCs w:val="0"/>
@@ -3282,47 +3322,8 @@
           <w:shd w:val="clear" w:color="auto" w:fill="F7F8FA"/>
           <w:lang w:val="en-US" w:eastAsia="zh-CN"/>
         </w:rPr>
-      </w:pPr>
-      <w:r>
-        <w:rPr>
-          <w:rFonts w:hint="default" w:ascii="Times New Roman" w:hAnsi="Times New Roman" w:eastAsia="Helvetica" w:cs="Times New Roman"/>
-          <w:i w:val="0"/>
-          <w:iCs w:val="0"/>
-          <w:caps w:val="0"/>
-          <w:color w:val="000000"/>
-          <w:spacing w:val="0"/>
-          <w:sz w:val="21"/>
-          <w:szCs w:val="21"/>
-        </w:rPr>
-        <w:t xml:space="preserve"> (3) Consider the advantages and disadvantages of the project, and prepare incoming questions in the defense.</w:t>
-      </w:r>
-      <w:r>
-        <w:rPr>
-          <w:rFonts w:hint="default" w:ascii="Times New Roman" w:hAnsi="Times New Roman" w:eastAsia="宋体" w:cs="Times New Roman"/>
-          <w:b w:val="0"/>
-          <w:bCs w:val="0"/>
-          <w:i w:val="0"/>
-          <w:iCs w:val="0"/>
-          <w:caps w:val="0"/>
-          <w:color w:val="000000"/>
-          <w:spacing w:val="0"/>
-          <w:sz w:val="21"/>
-          <w:szCs w:val="21"/>
-          <w:shd w:val="clear" w:color="auto" w:fill="F7F8FA"/>
-          <w:lang w:val="en-US" w:eastAsia="zh-CN"/>
-        </w:rPr>
         <w:t> </w:t>
       </w:r>
-    </w:p>
-    <w:p>
-      <w:pPr>
-        <w:rPr>
-          <w:rFonts w:hint="eastAsia"/>
-          <w:sz w:val="22"/>
-          <w:szCs w:val="22"/>
-          <w:lang w:eastAsia="zh-CN"/>
-        </w:rPr>
-      </w:pPr>
     </w:p>
     <w:p>
       <w:pPr>
@@ -3449,6 +3450,51 @@
     <w:p>
       <w:pPr>
         <w:rPr>
+          <w:rFonts w:hint="eastAsia" w:eastAsia="宋体"/>
+          <w:sz w:val="22"/>
+          <w:szCs w:val="22"/>
+          <w:lang w:val="en-US" w:eastAsia="zh-CN"/>
+        </w:rPr>
+      </w:pPr>
+      <w:r>
+        <w:rPr>
+          <w:rFonts w:hint="eastAsia" w:eastAsia="宋体"/>
+          <w:sz w:val="22"/>
+          <w:szCs w:val="22"/>
+          <w:lang w:val="en-US" w:eastAsia="zh-CN"/>
+        </w:rPr>
+        <w:t>The potential risk for this project may attribute to the hardware necessity for deep learning training porcess for graphics, which aquires high-performance computer equipment, including large memory capacity (more than 16G), Nvidia GPU (least for GTX1060, 8G memory for display card). However, the possible solution is listed which cloud perfectly avoided the risk:</w:t>
+      </w:r>
+    </w:p>
+    <w:p>
+      <w:pPr>
+        <w:numPr>
+          <w:ilvl w:val="0"/>
+          <w:numId w:val="3"/>
+        </w:numPr>
+        <w:rPr>
+          <w:rFonts w:hint="eastAsia" w:eastAsia="宋体"/>
+          <w:sz w:val="22"/>
+          <w:szCs w:val="22"/>
+          <w:lang w:val="en-US" w:eastAsia="zh-CN"/>
+        </w:rPr>
+      </w:pPr>
+      <w:r>
+        <w:rPr>
+          <w:rFonts w:hint="eastAsia" w:eastAsia="宋体"/>
+          <w:sz w:val="22"/>
+          <w:szCs w:val="22"/>
+          <w:lang w:val="en-US" w:eastAsia="zh-CN"/>
+        </w:rPr>
+        <w:t xml:space="preserve">Use my own device which cloud offer the least standard for training process (though may lead some precision loss). </w:t>
+      </w:r>
+    </w:p>
+    <w:p>
+      <w:pPr>
+        <w:numPr>
+          <w:numId w:val="0"/>
+        </w:numPr>
+        <w:rPr>
           <w:rFonts w:hint="default" w:eastAsia="宋体"/>
           <w:sz w:val="22"/>
           <w:szCs w:val="22"/>
@@ -3462,7 +3508,29 @@
           <w:szCs w:val="22"/>
           <w:lang w:val="en-US" w:eastAsia="zh-CN"/>
         </w:rPr>
-        <w:t>Training needs computer: 16G, displaycard =&gt; server in the school, google colab?</w:t>
+        <w:t xml:space="preserve">2. Proposal of using the equipment in school laboratory by communicating with the supervisor. </w:t>
+      </w:r>
+    </w:p>
+    <w:p>
+      <w:pPr>
+        <w:numPr>
+          <w:numId w:val="0"/>
+        </w:numPr>
+        <w:rPr>
+          <w:rFonts w:hint="default" w:eastAsia="宋体"/>
+          <w:sz w:val="22"/>
+          <w:szCs w:val="22"/>
+          <w:lang w:val="en-US" w:eastAsia="zh-CN"/>
+        </w:rPr>
+      </w:pPr>
+      <w:r>
+        <w:rPr>
+          <w:rFonts w:hint="eastAsia" w:eastAsia="宋体"/>
+          <w:sz w:val="22"/>
+          <w:szCs w:val="22"/>
+          <w:lang w:val="en-US" w:eastAsia="zh-CN"/>
+        </w:rPr>
+        <w:t>3. Use the online solution for training (for instance Google Colaboratory), or rent specific cloud service for deep learning purpose.</w:t>
       </w:r>
     </w:p>
     <w:p>
@@ -3551,14 +3619,6 @@
         <w:t>There are no ethical issues for this project.</w:t>
       </w:r>
     </w:p>
-    <w:p>
-      <w:pPr>
-        <w:rPr>
-          <w:sz w:val="22"/>
-          <w:szCs w:val="22"/>
-        </w:rPr>
-      </w:pPr>
-    </w:p>
     <w:bookmarkEnd w:id="0"/>
     <w:p>
       <w:pPr>
@@ -3570,6 +3630,8 @@
         <w:t>List of References</w:t>
       </w:r>
       <w:bookmarkEnd w:id="2"/>
+      <w:bookmarkStart w:id="3" w:name="_GoBack"/>
+      <w:bookmarkEnd w:id="3"/>
     </w:p>
     <w:p>
       <w:pPr>
@@ -4129,6 +4191,60 @@
     </w:r>
   </w:p>
 </w:hdr>
+</file>
+
+<file path=word/numbering.xml><?xml version="1.0" encoding="utf-8"?>
+<w:numbering xmlns:wpc="http://schemas.microsoft.com/office/word/2010/wordprocessingCanvas" xmlns:mc="http://schemas.openxmlformats.org/markup-compatibility/2006" xmlns:o="urn:schemas-microsoft-com:office:office" xmlns:r="http://schemas.openxmlformats.org/officeDocument/2006/relationships" xmlns:m="http://schemas.openxmlformats.org/officeDocument/2006/math" xmlns:v="urn:schemas-microsoft-com:vml" xmlns:wp14="http://schemas.microsoft.com/office/word/2010/wordprocessingDrawing" xmlns:wp="http://schemas.openxmlformats.org/drawingml/2006/wordprocessingDrawing" xmlns:w10="urn:schemas-microsoft-com:office:word" xmlns:w="http://schemas.openxmlformats.org/wordprocessingml/2006/main" xmlns:w14="http://schemas.microsoft.com/office/word/2010/wordml" xmlns:wpg="http://schemas.microsoft.com/office/word/2010/wordprocessingGroup" xmlns:wpi="http://schemas.microsoft.com/office/word/2010/wordprocessingInk" xmlns:wne="http://schemas.microsoft.com/office/word/2006/wordml" xmlns:wps="http://schemas.microsoft.com/office/word/2010/wordprocessingShape" xmlns:wpsCustomData="http://www.wps.cn/officeDocument/2013/wpsCustomData" mc:Ignorable="w14 wp14">
+  <w:abstractNum w:abstractNumId="0">
+    <w:nsid w:val="B3861AB3"/>
+    <w:multiLevelType w:val="singleLevel"/>
+    <w:tmpl w:val="B3861AB3"/>
+    <w:lvl w:ilvl="0" w:tentative="0">
+      <w:start w:val="1"/>
+      <w:numFmt w:val="decimal"/>
+      <w:lvlText w:val="%1."/>
+      <w:lvlJc w:val="left"/>
+      <w:pPr>
+        <w:tabs>
+          <w:tab w:val="left" w:pos="312"/>
+        </w:tabs>
+      </w:pPr>
+    </w:lvl>
+  </w:abstractNum>
+  <w:abstractNum w:abstractNumId="1">
+    <w:nsid w:val="2EC9AB89"/>
+    <w:multiLevelType w:val="singleLevel"/>
+    <w:tmpl w:val="2EC9AB89"/>
+    <w:lvl w:ilvl="0" w:tentative="0">
+      <w:start w:val="1"/>
+      <w:numFmt w:val="decimal"/>
+      <w:suff w:val="space"/>
+      <w:lvlText w:val="%1."/>
+      <w:lvlJc w:val="left"/>
+    </w:lvl>
+  </w:abstractNum>
+  <w:abstractNum w:abstractNumId="2">
+    <w:nsid w:val="73EBE5FE"/>
+    <w:multiLevelType w:val="singleLevel"/>
+    <w:tmpl w:val="73EBE5FE"/>
+    <w:lvl w:ilvl="0" w:tentative="0">
+      <w:start w:val="1"/>
+      <w:numFmt w:val="decimal"/>
+      <w:suff w:val="space"/>
+      <w:lvlText w:val="%1."/>
+      <w:lvlJc w:val="left"/>
+    </w:lvl>
+  </w:abstractNum>
+  <w:num w:numId="1">
+    <w:abstractNumId w:val="0"/>
+  </w:num>
+  <w:num w:numId="2">
+    <w:abstractNumId w:val="1"/>
+  </w:num>
+  <w:num w:numId="3">
+    <w:abstractNumId w:val="2"/>
+  </w:num>
+</w:numbering>
 </file>
 
 <file path=word/styles.xml><?xml version="1.0" encoding="utf-8"?>

</xml_diff>